<commit_message>
August additions to job search'
</commit_message>
<xml_diff>
--- a/assets/resume/Andrews_Resume_July2022.docx
+++ b/assets/resume/Andrews_Resume_July2022.docx
@@ -626,6 +626,41 @@
           <w:rFonts w:ascii="Arial Nova Light" w:eastAsia="Times New Roman" w:hAnsi="Arial Nova Light" w:cs="Times New Roman"/>
           <w:color w:val="000000" w:themeColor="text1"/>
         </w:rPr>
+        <w:t>Multithreaded Socket Server (Java): Multiple clients send requests to a multithreaded server</w:t>
+      </w:r>
+      <w:r>
+        <w:rPr>
+          <w:rFonts w:ascii="Arial Nova Light" w:eastAsia="Times New Roman" w:hAnsi="Arial Nova Light" w:cs="Times New Roman"/>
+          <w:color w:val="000000" w:themeColor="text1"/>
+        </w:rPr>
+        <w:t>. Server returns response to each client.</w:t>
+      </w:r>
+    </w:p>
+    <w:p>
+      <w:pPr>
+        <w:pStyle w:val="ListParagraph"/>
+        <w:numPr>
+          <w:ilvl w:val="0"/>
+          <w:numId w:val="4"/>
+        </w:numPr>
+        <w:pBdr>
+          <w:top w:val="nil"/>
+          <w:left w:val="nil"/>
+          <w:bottom w:val="nil"/>
+          <w:right w:val="nil"/>
+          <w:between w:val="nil"/>
+        </w:pBdr>
+        <w:spacing w:after="80"/>
+        <w:rPr>
+          <w:rFonts w:ascii="Arial Nova Light" w:eastAsia="Times New Roman" w:hAnsi="Arial Nova Light" w:cs="Times New Roman"/>
+          <w:color w:val="000000" w:themeColor="text1"/>
+        </w:rPr>
+      </w:pPr>
+      <w:r>
+        <w:rPr>
+          <w:rFonts w:ascii="Arial Nova Light" w:eastAsia="Times New Roman" w:hAnsi="Arial Nova Light" w:cs="Times New Roman"/>
+          <w:color w:val="000000" w:themeColor="text1"/>
+        </w:rPr>
         <w:t>Tab Bucket (</w:t>
       </w:r>
       <w:r>
@@ -633,14 +668,7 @@
           <w:rFonts w:ascii="Arial Nova Light" w:eastAsia="Times New Roman" w:hAnsi="Arial Nova Light" w:cs="Times New Roman"/>
           <w:color w:val="000000" w:themeColor="text1"/>
         </w:rPr>
-        <w:t>Firefox</w:t>
-      </w:r>
-      <w:r>
-        <w:rPr>
-          <w:rFonts w:ascii="Arial Nova Light" w:eastAsia="Times New Roman" w:hAnsi="Arial Nova Light" w:cs="Times New Roman"/>
-          <w:color w:val="000000" w:themeColor="text1"/>
-        </w:rPr>
-        <w:t xml:space="preserve"> </w:t>
+        <w:t xml:space="preserve">Firefox </w:t>
       </w:r>
       <w:r>
         <w:rPr>
@@ -3391,6 +3419,17 @@
     <w:uiPriority w:val="99"/>
     <w:rsid w:val="00B10EC2"/>
   </w:style>
+  <w:style w:type="character" w:styleId="Strong">
+    <w:name w:val="Strong"/>
+    <w:basedOn w:val="DefaultParagraphFont"/>
+    <w:uiPriority w:val="22"/>
+    <w:qFormat/>
+    <w:rsid w:val="005C38B3"/>
+    <w:rPr>
+      <w:b/>
+      <w:bCs/>
+    </w:rPr>
+  </w:style>
 </w:styles>
 </file>
 

</xml_diff>